<commit_message>
Improve Ontario claims parsing and update templates
</commit_message>
<xml_diff>
--- a/assets/ontario/Plaintiffs Claim Form 7A.docx
+++ b/assets/ontario/Plaintiffs Claim Form 7A.docx
@@ -2318,7 +2318,87 @@
                 <w:sz w:val="20"/>
                 <w:szCs w:val="20"/>
               </w:rPr>
-              <w:t>c/o Charness, Charness &amp; Charness LLP, Jordan W. Charness   </w:t>
+              <w:t xml:space="preserve">c/o </w:t>
+            </w:r>
+            <w:proofErr w:type="spellStart"/>
+            <w:r>
+              <w:rPr>
+                <w:b/>
+                <w:color w:val="0000FF"/>
+                <w:sz w:val="20"/>
+                <w:szCs w:val="20"/>
+              </w:rPr>
+              <w:t>Charness</w:t>
+            </w:r>
+            <w:proofErr w:type="spellEnd"/>
+            <w:r>
+              <w:rPr>
+                <w:b/>
+                <w:color w:val="0000FF"/>
+                <w:sz w:val="20"/>
+                <w:szCs w:val="20"/>
+              </w:rPr>
+              <w:t xml:space="preserve">, </w:t>
+            </w:r>
+            <w:proofErr w:type="spellStart"/>
+            <w:r>
+              <w:rPr>
+                <w:b/>
+                <w:color w:val="0000FF"/>
+                <w:sz w:val="20"/>
+                <w:szCs w:val="20"/>
+              </w:rPr>
+              <w:t>Charness</w:t>
+            </w:r>
+            <w:proofErr w:type="spellEnd"/>
+            <w:r>
+              <w:rPr>
+                <w:b/>
+                <w:color w:val="0000FF"/>
+                <w:sz w:val="20"/>
+                <w:szCs w:val="20"/>
+              </w:rPr>
+              <w:t xml:space="preserve"> &amp; </w:t>
+            </w:r>
+            <w:proofErr w:type="spellStart"/>
+            <w:r>
+              <w:rPr>
+                <w:b/>
+                <w:color w:val="0000FF"/>
+                <w:sz w:val="20"/>
+                <w:szCs w:val="20"/>
+              </w:rPr>
+              <w:t>Charness</w:t>
+            </w:r>
+            <w:proofErr w:type="spellEnd"/>
+            <w:r>
+              <w:rPr>
+                <w:b/>
+                <w:color w:val="0000FF"/>
+                <w:sz w:val="20"/>
+                <w:szCs w:val="20"/>
+              </w:rPr>
+              <w:t xml:space="preserve"> LLP, Jordan W. </w:t>
+            </w:r>
+            <w:proofErr w:type="spellStart"/>
+            <w:r>
+              <w:rPr>
+                <w:b/>
+                <w:color w:val="0000FF"/>
+                <w:sz w:val="20"/>
+                <w:szCs w:val="20"/>
+              </w:rPr>
+              <w:t>Charness</w:t>
+            </w:r>
+            <w:proofErr w:type="spellEnd"/>
+            <w:r>
+              <w:rPr>
+                <w:b/>
+                <w:color w:val="0000FF"/>
+                <w:sz w:val="20"/>
+                <w:szCs w:val="20"/>
+              </w:rPr>
+              <w:t>   </w:t>
             </w:r>
           </w:p>
         </w:tc>
@@ -3131,43 +3211,44 @@
                 <w:color w:val="000000"/>
                 <w:sz w:val="16"/>
                 <w:szCs w:val="16"/>
+              </w:rPr>
+            </w:pPr>
+            <w:r>
+              <w:rPr>
+                <w:color w:val="000000"/>
+                <w:sz w:val="16"/>
+                <w:szCs w:val="16"/>
+              </w:rPr>
+              <w:t>Last name, or name of company</w:t>
+            </w:r>
+          </w:p>
+          <w:p>
+            <w:pPr>
+              <w:widowControl w:val="0"/>
+              <w:pBdr>
+                <w:top w:val="nil"/>
+                <w:left w:val="nil"/>
+                <w:bottom w:val="nil"/>
+                <w:right w:val="nil"/>
+                <w:between w:val="nil"/>
+              </w:pBdr>
+              <w:spacing w:after="20"/>
+              <w:rPr>
+                <w:b/>
+                <w:bCs/>
+                <w:color w:val="0000FF"/>
+                <w:sz w:val="20"/>
+                <w:szCs w:val="20"/>
                 <w:highlight w:val="yellow"/>
               </w:rPr>
             </w:pPr>
             <w:r>
               <w:rPr>
-                <w:color w:val="000000"/>
-                <w:sz w:val="16"/>
-                <w:szCs w:val="16"/>
-                <w:highlight w:val="yellow"/>
-              </w:rPr>
-              <w:t>Last name, or name of company</w:t>
-            </w:r>
-          </w:p>
-          <w:p>
-            <w:pPr>
-              <w:widowControl w:val="0"/>
-              <w:pBdr>
-                <w:top w:val="nil"/>
-                <w:left w:val="nil"/>
-                <w:bottom w:val="nil"/>
-                <w:right w:val="nil"/>
-                <w:between w:val="nil"/>
-              </w:pBdr>
-              <w:spacing w:after="20"/>
-              <w:rPr>
-                <w:color w:val="000000"/>
-                <w:sz w:val="16"/>
-                <w:szCs w:val="16"/>
-                <w:highlight w:val="yellow"/>
-              </w:rPr>
-            </w:pPr>
-            <w:r>
-              <w:rPr>
-                <w:color w:val="000000"/>
-                <w:sz w:val="16"/>
-                <w:szCs w:val="16"/>
-                <w:highlight w:val="yellow"/>
+                <w:b/>
+                <w:bCs/>
+                <w:color w:val="0000FF"/>
+                <w:sz w:val="20"/>
+                <w:szCs w:val="20"/>
               </w:rPr>
               <w:t>LAST NAME INSERT</w:t>
             </w:r>
@@ -3268,43 +3349,44 @@
                 <w:color w:val="000000"/>
                 <w:sz w:val="16"/>
                 <w:szCs w:val="16"/>
+              </w:rPr>
+            </w:pPr>
+            <w:r>
+              <w:rPr>
+                <w:color w:val="000000"/>
+                <w:sz w:val="16"/>
+                <w:szCs w:val="16"/>
+              </w:rPr>
+              <w:t>First name</w:t>
+            </w:r>
+          </w:p>
+          <w:p>
+            <w:pPr>
+              <w:widowControl w:val="0"/>
+              <w:pBdr>
+                <w:top w:val="nil"/>
+                <w:left w:val="nil"/>
+                <w:bottom w:val="nil"/>
+                <w:right w:val="nil"/>
+                <w:between w:val="nil"/>
+              </w:pBdr>
+              <w:spacing w:after="20"/>
+              <w:rPr>
+                <w:b/>
+                <w:bCs/>
+                <w:color w:val="000000"/>
+                <w:sz w:val="20"/>
+                <w:szCs w:val="20"/>
                 <w:highlight w:val="yellow"/>
               </w:rPr>
             </w:pPr>
             <w:r>
               <w:rPr>
-                <w:color w:val="000000"/>
-                <w:sz w:val="16"/>
-                <w:szCs w:val="16"/>
-                <w:highlight w:val="yellow"/>
-              </w:rPr>
-              <w:t>First name</w:t>
-            </w:r>
-          </w:p>
-          <w:p>
-            <w:pPr>
-              <w:widowControl w:val="0"/>
-              <w:pBdr>
-                <w:top w:val="nil"/>
-                <w:left w:val="nil"/>
-                <w:bottom w:val="nil"/>
-                <w:right w:val="nil"/>
-                <w:between w:val="nil"/>
-              </w:pBdr>
-              <w:spacing w:after="20"/>
-              <w:rPr>
-                <w:color w:val="000000"/>
-                <w:sz w:val="16"/>
-                <w:szCs w:val="16"/>
-                <w:highlight w:val="yellow"/>
-              </w:rPr>
-            </w:pPr>
-            <w:r>
-              <w:rPr>
-                <w:color w:val="000000"/>
-                <w:sz w:val="16"/>
-                <w:szCs w:val="16"/>
-                <w:highlight w:val="yellow"/>
+                <w:b/>
+                <w:bCs/>
+                <w:color w:val="0000FF"/>
+                <w:sz w:val="20"/>
+                <w:szCs w:val="20"/>
               </w:rPr>
               <w:t>FIRST NAME INSERT</w:t>
             </w:r>
@@ -3336,17 +3418,46 @@
                 <w:color w:val="000000"/>
                 <w:sz w:val="16"/>
                 <w:szCs w:val="16"/>
+              </w:rPr>
+            </w:pPr>
+            <w:r>
+              <w:rPr>
+                <w:color w:val="000000"/>
+                <w:sz w:val="16"/>
+                <w:szCs w:val="16"/>
+              </w:rPr>
+              <w:t>Second name</w:t>
+            </w:r>
+          </w:p>
+          <w:p>
+            <w:pPr>
+              <w:widowControl w:val="0"/>
+              <w:pBdr>
+                <w:top w:val="nil"/>
+                <w:left w:val="nil"/>
+                <w:bottom w:val="nil"/>
+                <w:right w:val="nil"/>
+                <w:between w:val="nil"/>
+              </w:pBdr>
+              <w:spacing w:after="20"/>
+              <w:rPr>
+                <w:b/>
+                <w:bCs/>
+                <w:color w:val="000000"/>
+                <w:sz w:val="20"/>
+                <w:szCs w:val="20"/>
                 <w:highlight w:val="yellow"/>
               </w:rPr>
             </w:pPr>
             <w:r>
               <w:rPr>
-                <w:color w:val="000000"/>
-                <w:sz w:val="16"/>
-                <w:szCs w:val="16"/>
-                <w:highlight w:val="yellow"/>
-              </w:rPr>
-              <w:t>Second name</w:t>
+                <w:b/>
+                <w:bCs/>
+                <w:color w:val="0000FF"/>
+                <w:sz w:val="20"/>
+                <w:szCs w:val="20"/>
+              </w:rPr>
+              <w:t>SECOND NAME INSERT</w:t>
             </w:r>
           </w:p>
         </w:tc>
@@ -3401,16 +3512,20 @@
               <w:spacing w:after="20"/>
               <w:ind w:right="-29"/>
               <w:rPr>
-                <w:color w:val="000000"/>
-                <w:sz w:val="16"/>
-                <w:szCs w:val="16"/>
-              </w:rPr>
-            </w:pPr>
-            <w:r>
-              <w:rPr>
-                <w:color w:val="000000"/>
-                <w:sz w:val="16"/>
-                <w:szCs w:val="16"/>
+                <w:b/>
+                <w:bCs/>
+                <w:color w:val="000000"/>
+                <w:sz w:val="20"/>
+                <w:szCs w:val="20"/>
+              </w:rPr>
+            </w:pPr>
+            <w:r>
+              <w:rPr>
+                <w:b/>
+                <w:bCs/>
+                <w:color w:val="0000FF"/>
+                <w:sz w:val="20"/>
+                <w:szCs w:val="20"/>
               </w:rPr>
               <w:t>AKA INSERT</w:t>
             </w:r>
@@ -3596,15 +3711,13 @@
                 <w:color w:val="000000"/>
                 <w:sz w:val="16"/>
                 <w:szCs w:val="16"/>
-                <w:highlight w:val="yellow"/>
-              </w:rPr>
-            </w:pPr>
-            <w:r>
-              <w:rPr>
-                <w:color w:val="000000"/>
-                <w:sz w:val="16"/>
-                <w:szCs w:val="16"/>
-                <w:highlight w:val="yellow"/>
+              </w:rPr>
+            </w:pPr>
+            <w:r>
+              <w:rPr>
+                <w:color w:val="000000"/>
+                <w:sz w:val="16"/>
+                <w:szCs w:val="16"/>
               </w:rPr>
               <w:t>Address (street number, apt., unit)</w:t>
             </w:r>
@@ -3621,20 +3734,42 @@
               </w:pBdr>
               <w:spacing w:after="20"/>
               <w:rPr>
-                <w:color w:val="000000"/>
-                <w:sz w:val="16"/>
-                <w:szCs w:val="16"/>
-                <w:highlight w:val="yellow"/>
-              </w:rPr>
-            </w:pPr>
-            <w:r>
-              <w:rPr>
-                <w:color w:val="000000"/>
-                <w:sz w:val="16"/>
-                <w:szCs w:val="16"/>
-                <w:highlight w:val="yellow"/>
-              </w:rPr>
-              <w:t>ADRESS INSERT</w:t>
+                <w:b/>
+                <w:bCs/>
+                <w:color w:val="000000"/>
+                <w:sz w:val="20"/>
+                <w:szCs w:val="20"/>
+              </w:rPr>
+            </w:pPr>
+            <w:r>
+              <w:rPr>
+                <w:b/>
+                <w:bCs/>
+                <w:color w:val="0000FF"/>
+                <w:sz w:val="20"/>
+                <w:szCs w:val="20"/>
+              </w:rPr>
+              <w:t>A</w:t>
+            </w:r>
+            <w:r>
+              <w:rPr>
+                <w:b/>
+                <w:bCs/>
+                <w:color w:val="0000FF"/>
+                <w:sz w:val="20"/>
+                <w:szCs w:val="20"/>
+              </w:rPr>
+              <w:t>D</w:t>
+            </w:r>
+            <w:r>
+              <w:rPr>
+                <w:b/>
+                <w:bCs/>
+                <w:color w:val="0000FF"/>
+                <w:sz w:val="20"/>
+                <w:szCs w:val="20"/>
+              </w:rPr>
+              <w:t>DRESS INSERT</w:t>
             </w:r>
           </w:p>
         </w:tc>
@@ -3642,6 +3777,7 @@
       <w:tr>
         <w:trPr>
           <w:cantSplit/>
+          <w:trHeight w:val="156"/>
         </w:trPr>
         <w:tc>
           <w:tcPr>
@@ -3664,45 +3800,14 @@
                 <w:right w:val="nil"/>
                 <w:between w:val="nil"/>
               </w:pBdr>
-              <w:spacing w:after="10"/>
-              <w:rPr>
-                <w:b/>
-                <w:color w:val="0000FF"/>
-                <w:sz w:val="2"/>
-                <w:szCs w:val="2"/>
-                <w:highlight w:val="yellow"/>
-              </w:rPr>
-            </w:pPr>
-          </w:p>
-          <w:p>
-            <w:pPr>
-              <w:widowControl w:val="0"/>
-              <w:pBdr>
-                <w:top w:val="nil"/>
-                <w:left w:val="nil"/>
-                <w:bottom w:val="nil"/>
-                <w:right w:val="nil"/>
-                <w:between w:val="nil"/>
-              </w:pBdr>
               <w:spacing w:after="20"/>
               <w:rPr>
                 <w:b/>
                 <w:color w:val="0000FF"/>
                 <w:sz w:val="20"/>
                 <w:szCs w:val="20"/>
-                <w:highlight w:val="yellow"/>
-              </w:rPr>
-            </w:pPr>
-            <w:r>
-              <w:rPr>
-                <w:b/>
-                <w:color w:val="0000FF"/>
-                <w:sz w:val="20"/>
-                <w:szCs w:val="20"/>
-                <w:highlight w:val="yellow"/>
-              </w:rPr>
-              <w:t>     </w:t>
-            </w:r>
+              </w:rPr>
+            </w:pPr>
           </w:p>
         </w:tc>
       </w:tr>
@@ -3735,15 +3840,13 @@
                 <w:color w:val="000000"/>
                 <w:sz w:val="16"/>
                 <w:szCs w:val="16"/>
-                <w:highlight w:val="yellow"/>
-              </w:rPr>
-            </w:pPr>
-            <w:r>
-              <w:rPr>
-                <w:color w:val="000000"/>
-                <w:sz w:val="16"/>
-                <w:szCs w:val="16"/>
-                <w:highlight w:val="yellow"/>
+              </w:rPr>
+            </w:pPr>
+            <w:r>
+              <w:rPr>
+                <w:color w:val="000000"/>
+                <w:sz w:val="16"/>
+                <w:szCs w:val="16"/>
               </w:rPr>
               <w:t>City/Town</w:t>
             </w:r>
@@ -3760,18 +3863,20 @@
               </w:pBdr>
               <w:spacing w:after="20"/>
               <w:rPr>
-                <w:color w:val="000000"/>
-                <w:sz w:val="16"/>
-                <w:szCs w:val="16"/>
-                <w:highlight w:val="yellow"/>
-              </w:rPr>
-            </w:pPr>
-            <w:r>
-              <w:rPr>
-                <w:color w:val="000000"/>
-                <w:sz w:val="16"/>
-                <w:szCs w:val="16"/>
-                <w:highlight w:val="yellow"/>
+                <w:b/>
+                <w:bCs/>
+                <w:color w:val="000000"/>
+                <w:sz w:val="20"/>
+                <w:szCs w:val="20"/>
+              </w:rPr>
+            </w:pPr>
+            <w:r>
+              <w:rPr>
+                <w:b/>
+                <w:bCs/>
+                <w:color w:val="0000FF"/>
+                <w:sz w:val="20"/>
+                <w:szCs w:val="20"/>
               </w:rPr>
               <w:t>CITY INSERT</w:t>
             </w:r>
@@ -3802,15 +3907,13 @@
                 <w:color w:val="000000"/>
                 <w:sz w:val="16"/>
                 <w:szCs w:val="16"/>
-                <w:highlight w:val="yellow"/>
-              </w:rPr>
-            </w:pPr>
-            <w:r>
-              <w:rPr>
-                <w:color w:val="000000"/>
-                <w:sz w:val="16"/>
-                <w:szCs w:val="16"/>
-                <w:highlight w:val="yellow"/>
+              </w:rPr>
+            </w:pPr>
+            <w:r>
+              <w:rPr>
+                <w:color w:val="000000"/>
+                <w:sz w:val="16"/>
+                <w:szCs w:val="16"/>
               </w:rPr>
               <w:t>Province</w:t>
             </w:r>
@@ -3819,9 +3922,38 @@
                 <w:color w:val="000000"/>
                 <w:sz w:val="16"/>
                 <w:szCs w:val="16"/>
-                <w:highlight w:val="yellow"/>
-              </w:rPr>
-              <w:t xml:space="preserve"> PROVINSERT</w:t>
+              </w:rPr>
+              <w:t xml:space="preserve"> </w:t>
+            </w:r>
+          </w:p>
+          <w:p>
+            <w:pPr>
+              <w:widowControl w:val="0"/>
+              <w:pBdr>
+                <w:top w:val="nil"/>
+                <w:left w:val="nil"/>
+                <w:bottom w:val="nil"/>
+                <w:right w:val="nil"/>
+                <w:between w:val="nil"/>
+              </w:pBdr>
+              <w:spacing w:after="20"/>
+              <w:rPr>
+                <w:b/>
+                <w:bCs/>
+                <w:color w:val="000000"/>
+                <w:sz w:val="20"/>
+                <w:szCs w:val="20"/>
+              </w:rPr>
+            </w:pPr>
+            <w:r>
+              <w:rPr>
+                <w:b/>
+                <w:bCs/>
+                <w:color w:val="0000FF"/>
+                <w:sz w:val="20"/>
+                <w:szCs w:val="20"/>
+              </w:rPr>
+              <w:t>PROVINSERT</w:t>
             </w:r>
           </w:p>
         </w:tc>
@@ -3851,15 +3983,13 @@
                 <w:color w:val="000000"/>
                 <w:sz w:val="16"/>
                 <w:szCs w:val="16"/>
-                <w:highlight w:val="yellow"/>
-              </w:rPr>
-            </w:pPr>
-            <w:r>
-              <w:rPr>
-                <w:color w:val="000000"/>
-                <w:sz w:val="16"/>
-                <w:szCs w:val="16"/>
-                <w:highlight w:val="yellow"/>
+              </w:rPr>
+            </w:pPr>
+            <w:r>
+              <w:rPr>
+                <w:color w:val="000000"/>
+                <w:sz w:val="16"/>
+                <w:szCs w:val="16"/>
               </w:rPr>
               <w:t>Phone no.</w:t>
             </w:r>
@@ -3868,9 +3998,38 @@
                 <w:color w:val="000000"/>
                 <w:sz w:val="16"/>
                 <w:szCs w:val="16"/>
-                <w:highlight w:val="yellow"/>
-              </w:rPr>
-              <w:t xml:space="preserve"> PHONENOINSERT</w:t>
+              </w:rPr>
+              <w:t xml:space="preserve"> </w:t>
+            </w:r>
+          </w:p>
+          <w:p>
+            <w:pPr>
+              <w:widowControl w:val="0"/>
+              <w:pBdr>
+                <w:top w:val="nil"/>
+                <w:left w:val="nil"/>
+                <w:bottom w:val="nil"/>
+                <w:right w:val="nil"/>
+                <w:between w:val="nil"/>
+              </w:pBdr>
+              <w:spacing w:after="20"/>
+              <w:rPr>
+                <w:b/>
+                <w:bCs/>
+                <w:color w:val="000000"/>
+                <w:sz w:val="20"/>
+                <w:szCs w:val="20"/>
+              </w:rPr>
+            </w:pPr>
+            <w:r>
+              <w:rPr>
+                <w:b/>
+                <w:bCs/>
+                <w:color w:val="0000FF"/>
+                <w:sz w:val="20"/>
+                <w:szCs w:val="20"/>
+              </w:rPr>
+              <w:t>PHONENOINSERT</w:t>
             </w:r>
           </w:p>
         </w:tc>
@@ -3905,7 +4064,6 @@
                 <w:color w:val="0000FF"/>
                 <w:sz w:val="2"/>
                 <w:szCs w:val="2"/>
-                <w:highlight w:val="yellow"/>
               </w:rPr>
             </w:pPr>
           </w:p>
@@ -3925,16 +4083,14 @@
                 <w:color w:val="0000FF"/>
                 <w:sz w:val="20"/>
                 <w:szCs w:val="20"/>
-                <w:highlight w:val="yellow"/>
-              </w:rPr>
-            </w:pPr>
-            <w:r>
-              <w:rPr>
-                <w:b/>
-                <w:color w:val="0000FF"/>
-                <w:sz w:val="20"/>
-                <w:szCs w:val="20"/>
-                <w:highlight w:val="yellow"/>
+              </w:rPr>
+            </w:pPr>
+            <w:r>
+              <w:rPr>
+                <w:b/>
+                <w:color w:val="0000FF"/>
+                <w:sz w:val="20"/>
+                <w:szCs w:val="20"/>
               </w:rPr>
               <w:t>     </w:t>
             </w:r>
@@ -3966,16 +4122,14 @@
                 <w:color w:val="0000FF"/>
                 <w:sz w:val="20"/>
                 <w:szCs w:val="20"/>
-                <w:highlight w:val="yellow"/>
-              </w:rPr>
-            </w:pPr>
-            <w:r>
-              <w:rPr>
-                <w:b/>
-                <w:color w:val="0000FF"/>
-                <w:sz w:val="20"/>
-                <w:szCs w:val="20"/>
-                <w:highlight w:val="yellow"/>
+              </w:rPr>
+            </w:pPr>
+            <w:r>
+              <w:rPr>
+                <w:b/>
+                <w:color w:val="0000FF"/>
+                <w:sz w:val="20"/>
+                <w:szCs w:val="20"/>
               </w:rPr>
               <w:t>     </w:t>
             </w:r>
@@ -4052,52 +4206,52 @@
                 <w:color w:val="000000"/>
                 <w:sz w:val="16"/>
                 <w:szCs w:val="16"/>
+              </w:rPr>
+            </w:pPr>
+            <w:r>
+              <w:rPr>
+                <w:color w:val="000000"/>
+                <w:sz w:val="16"/>
+                <w:szCs w:val="16"/>
+              </w:rPr>
+              <w:t>Postal code</w:t>
+            </w:r>
+            <w:r>
+              <w:rPr>
+                <w:color w:val="000000"/>
+                <w:sz w:val="16"/>
+                <w:szCs w:val="16"/>
+              </w:rPr>
+              <w:t xml:space="preserve"> </w:t>
+            </w:r>
+          </w:p>
+          <w:p>
+            <w:pPr>
+              <w:widowControl w:val="0"/>
+              <w:pBdr>
+                <w:top w:val="nil"/>
+                <w:left w:val="nil"/>
+                <w:bottom w:val="nil"/>
+                <w:right w:val="nil"/>
+                <w:between w:val="nil"/>
+              </w:pBdr>
+              <w:spacing w:after="20"/>
+              <w:rPr>
+                <w:b/>
+                <w:bCs/>
+                <w:color w:val="000000"/>
+                <w:sz w:val="20"/>
+                <w:szCs w:val="20"/>
                 <w:highlight w:val="yellow"/>
               </w:rPr>
             </w:pPr>
             <w:r>
               <w:rPr>
-                <w:color w:val="000000"/>
-                <w:sz w:val="16"/>
-                <w:szCs w:val="16"/>
-                <w:highlight w:val="yellow"/>
-              </w:rPr>
-              <w:t>Postal code</w:t>
-            </w:r>
-            <w:r>
-              <w:rPr>
-                <w:color w:val="000000"/>
-                <w:sz w:val="16"/>
-                <w:szCs w:val="16"/>
-                <w:highlight w:val="yellow"/>
-              </w:rPr>
-              <w:t xml:space="preserve"> </w:t>
-            </w:r>
-          </w:p>
-          <w:p>
-            <w:pPr>
-              <w:widowControl w:val="0"/>
-              <w:pBdr>
-                <w:top w:val="nil"/>
-                <w:left w:val="nil"/>
-                <w:bottom w:val="nil"/>
-                <w:right w:val="nil"/>
-                <w:between w:val="nil"/>
-              </w:pBdr>
-              <w:spacing w:after="20"/>
-              <w:rPr>
-                <w:color w:val="000000"/>
-                <w:sz w:val="16"/>
-                <w:szCs w:val="16"/>
-                <w:highlight w:val="yellow"/>
-              </w:rPr>
-            </w:pPr>
-            <w:r>
-              <w:rPr>
-                <w:color w:val="000000"/>
-                <w:sz w:val="16"/>
-                <w:szCs w:val="16"/>
-                <w:highlight w:val="yellow"/>
+                <w:b/>
+                <w:bCs/>
+                <w:color w:val="0000FF"/>
+                <w:sz w:val="20"/>
+                <w:szCs w:val="20"/>
               </w:rPr>
               <w:t>POSTALCODEINSERT</w:t>
             </w:r>
@@ -4129,15 +4283,13 @@
                 <w:color w:val="000000"/>
                 <w:sz w:val="16"/>
                 <w:szCs w:val="16"/>
-                <w:highlight w:val="yellow"/>
-              </w:rPr>
-            </w:pPr>
-            <w:r>
-              <w:rPr>
-                <w:color w:val="000000"/>
-                <w:sz w:val="16"/>
-                <w:szCs w:val="16"/>
-                <w:highlight w:val="yellow"/>
+              </w:rPr>
+            </w:pPr>
+            <w:r>
+              <w:rPr>
+                <w:color w:val="000000"/>
+                <w:sz w:val="16"/>
+                <w:szCs w:val="16"/>
               </w:rPr>
               <w:t>Email address</w:t>
             </w:r>
@@ -4203,41 +4355,11 @@
               <w:rPr>
                 <w:b/>
                 <w:color w:val="0000FF"/>
-                <w:sz w:val="2"/>
-                <w:szCs w:val="2"/>
+                <w:sz w:val="20"/>
+                <w:szCs w:val="20"/>
                 <w:highlight w:val="yellow"/>
               </w:rPr>
             </w:pPr>
-          </w:p>
-          <w:p>
-            <w:pPr>
-              <w:widowControl w:val="0"/>
-              <w:pBdr>
-                <w:top w:val="nil"/>
-                <w:left w:val="nil"/>
-                <w:bottom w:val="nil"/>
-                <w:right w:val="nil"/>
-                <w:between w:val="nil"/>
-              </w:pBdr>
-              <w:spacing w:after="20"/>
-              <w:rPr>
-                <w:b/>
-                <w:color w:val="0000FF"/>
-                <w:sz w:val="20"/>
-                <w:szCs w:val="20"/>
-                <w:highlight w:val="yellow"/>
-              </w:rPr>
-            </w:pPr>
-            <w:r>
-              <w:rPr>
-                <w:b/>
-                <w:color w:val="0000FF"/>
-                <w:sz w:val="20"/>
-                <w:szCs w:val="20"/>
-                <w:highlight w:val="yellow"/>
-              </w:rPr>
-              <w:t>     </w:t>
-            </w:r>
           </w:p>
         </w:tc>
         <w:tc>
@@ -5997,16 +6119,14 @@
                 <w:color w:val="000000"/>
                 <w:sz w:val="20"/>
                 <w:szCs w:val="20"/>
-                <w:highlight w:val="yellow"/>
-              </w:rPr>
-            </w:pPr>
-            <w:r>
-              <w:rPr>
-                <w:b/>
-                <w:color w:val="000000"/>
-                <w:sz w:val="20"/>
-                <w:szCs w:val="20"/>
-                <w:highlight w:val="yellow"/>
+              </w:rPr>
+            </w:pPr>
+            <w:r>
+              <w:rPr>
+                <w:b/>
+                <w:color w:val="000000"/>
+                <w:sz w:val="20"/>
+                <w:szCs w:val="20"/>
               </w:rPr>
               <w:t>How much?</w:t>
             </w:r>
@@ -6032,15 +6152,13 @@
                 <w:color w:val="000000"/>
                 <w:sz w:val="20"/>
                 <w:szCs w:val="20"/>
-                <w:highlight w:val="yellow"/>
-              </w:rPr>
-            </w:pPr>
-            <w:r>
-              <w:rPr>
-                <w:color w:val="000000"/>
-                <w:sz w:val="20"/>
-                <w:szCs w:val="20"/>
-                <w:highlight w:val="yellow"/>
+              </w:rPr>
+            </w:pPr>
+            <w:r>
+              <w:rPr>
+                <w:color w:val="000000"/>
+                <w:sz w:val="20"/>
+                <w:szCs w:val="20"/>
               </w:rPr>
               <w:t>$</w:t>
             </w:r>
@@ -6072,7 +6190,6 @@
                 <w:color w:val="FF0000"/>
                 <w:sz w:val="20"/>
                 <w:szCs w:val="20"/>
-                <w:highlight w:val="yellow"/>
               </w:rPr>
             </w:pPr>
             <w:r>
@@ -6081,19 +6198,8 @@
                 <w:color w:val="FF0000"/>
                 <w:sz w:val="20"/>
                 <w:szCs w:val="20"/>
-                <w:highlight w:val="yellow"/>
-              </w:rPr>
-              <w:t>DEBTINSERT</w:t>
-            </w:r>
-            <w:r>
-              <w:rPr>
-                <w:b/>
-                <w:color w:val="FF0000"/>
-                <w:sz w:val="20"/>
-                <w:szCs w:val="20"/>
-                <w:highlight w:val="yellow"/>
-              </w:rPr>
-              <w:t>     </w:t>
+              </w:rPr>
+              <w:t>DEBTINSERT     </w:t>
             </w:r>
           </w:p>
         </w:tc>
@@ -6118,7 +6224,6 @@
                 <w:color w:val="000000"/>
                 <w:sz w:val="20"/>
                 <w:szCs w:val="20"/>
-                <w:highlight w:val="yellow"/>
               </w:rPr>
             </w:pPr>
           </w:p>
@@ -6244,22 +6349,34 @@
               <w:sdtPr>
                 <w:tag w:val="goog_rdk_0"/>
                 <w:id w:val="-1855504728"/>
+                <w:showingPlcHdr/>
               </w:sdtPr>
               <w:sdtContent>
-                <w:commentRangeStart w:id="2"/>
+                <w:r>
+                  <w:t xml:space="preserve">     </w:t>
+                </w:r>
               </w:sdtContent>
             </w:sdt>
             <w:r>
               <w:rPr>
-                <w:color w:val="000000"/>
-                <w:sz w:val="20"/>
-                <w:szCs w:val="20"/>
-              </w:rPr>
-              <w:t>☐</w:t>
-            </w:r>
-            <w:commentRangeEnd w:id="2"/>
-            <w:r>
-              <w:commentReference w:id="2"/>
+                <w:rFonts w:ascii="Segoe UI Symbol" w:hAnsi="Segoe UI Symbol" w:cs="Segoe UI Symbol"/>
+                <w:b/>
+                <w:bCs/>
+                <w:color w:val="000000"/>
+                <w:sz w:val="20"/>
+                <w:szCs w:val="20"/>
+              </w:rPr>
+              <w:t>☑</w:t>
+            </w:r>
+            <w:r>
+              <w:rPr>
+                <w:b/>
+                <w:bCs/>
+                <w:color w:val="000000"/>
+                <w:sz w:val="20"/>
+                <w:szCs w:val="20"/>
+              </w:rPr>
+              <w:t>︎</w:t>
             </w:r>
           </w:p>
         </w:tc>
@@ -6828,7 +6945,27 @@
                 <w:sz w:val="20"/>
                 <w:szCs w:val="20"/>
               </w:rPr>
-              <w:t>and postjudgment interest, and court costs.</w:t>
+              <w:t xml:space="preserve">and </w:t>
+            </w:r>
+            <w:proofErr w:type="spellStart"/>
+            <w:r>
+              <w:rPr>
+                <w:b/>
+                <w:color w:val="000000"/>
+                <w:sz w:val="20"/>
+                <w:szCs w:val="20"/>
+              </w:rPr>
+              <w:t>postjudgment</w:t>
+            </w:r>
+            <w:proofErr w:type="spellEnd"/>
+            <w:r>
+              <w:rPr>
+                <w:b/>
+                <w:color w:val="000000"/>
+                <w:sz w:val="20"/>
+                <w:szCs w:val="20"/>
+              </w:rPr>
+              <w:t xml:space="preserve"> interest, and court costs.</w:t>
             </w:r>
           </w:p>
         </w:tc>
@@ -6858,15 +6995,13 @@
                 <w:color w:val="000000"/>
                 <w:sz w:val="20"/>
                 <w:szCs w:val="20"/>
-                <w:highlight w:val="yellow"/>
-              </w:rPr>
-            </w:pPr>
-            <w:r>
-              <w:rPr>
-                <w:color w:val="000000"/>
-                <w:sz w:val="20"/>
-                <w:szCs w:val="20"/>
-                <w:highlight w:val="yellow"/>
+              </w:rPr>
+            </w:pPr>
+            <w:r>
+              <w:rPr>
+                <w:color w:val="000000"/>
+                <w:sz w:val="20"/>
+                <w:szCs w:val="20"/>
               </w:rPr>
               <w:t>Prepared on:</w:t>
             </w:r>
@@ -6897,16 +7032,14 @@
                 <w:color w:val="0000FF"/>
                 <w:sz w:val="20"/>
                 <w:szCs w:val="20"/>
-                <w:highlight w:val="yellow"/>
-              </w:rPr>
-            </w:pPr>
-            <w:r>
-              <w:rPr>
-                <w:b/>
-                <w:color w:val="0000FF"/>
-                <w:sz w:val="20"/>
-                <w:szCs w:val="20"/>
-                <w:highlight w:val="yellow"/>
+              </w:rPr>
+            </w:pPr>
+            <w:r>
+              <w:rPr>
+                <w:b/>
+                <w:color w:val="0000FF"/>
+                <w:sz w:val="20"/>
+                <w:szCs w:val="20"/>
               </w:rPr>
               <w:t> </w:t>
             </w:r>
@@ -6916,7 +7049,6 @@
                 <w:color w:val="0000FF"/>
                 <w:sz w:val="20"/>
                 <w:szCs w:val="20"/>
-                <w:highlight w:val="yellow"/>
               </w:rPr>
               <w:t>TODAYS DATE</w:t>
             </w:r>
@@ -6926,7 +7058,6 @@
                 <w:color w:val="0000FF"/>
                 <w:sz w:val="20"/>
                 <w:szCs w:val="20"/>
-                <w:highlight w:val="yellow"/>
               </w:rPr>
               <w:t>    </w:t>
             </w:r>
@@ -6952,15 +7083,13 @@
                 <w:color w:val="000000"/>
                 <w:sz w:val="20"/>
                 <w:szCs w:val="20"/>
-                <w:highlight w:val="yellow"/>
-              </w:rPr>
-            </w:pPr>
-            <w:r>
-              <w:rPr>
-                <w:color w:val="000000"/>
-                <w:sz w:val="20"/>
-                <w:szCs w:val="20"/>
-                <w:highlight w:val="yellow"/>
+              </w:rPr>
+            </w:pPr>
+            <w:r>
+              <w:rPr>
+                <w:color w:val="000000"/>
+                <w:sz w:val="20"/>
+                <w:szCs w:val="20"/>
               </w:rPr>
               <w:t>, 20</w:t>
             </w:r>
@@ -6991,16 +7120,14 @@
                 <w:color w:val="0000FF"/>
                 <w:sz w:val="20"/>
                 <w:szCs w:val="20"/>
-                <w:highlight w:val="yellow"/>
-              </w:rPr>
-            </w:pPr>
-            <w:r>
-              <w:rPr>
-                <w:b/>
-                <w:color w:val="0000FF"/>
-                <w:sz w:val="20"/>
-                <w:szCs w:val="20"/>
-                <w:highlight w:val="yellow"/>
+              </w:rPr>
+            </w:pPr>
+            <w:r>
+              <w:rPr>
+                <w:b/>
+                <w:color w:val="0000FF"/>
+                <w:sz w:val="20"/>
+                <w:szCs w:val="20"/>
               </w:rPr>
               <w:t>YEARENDINSERT</w:t>
             </w:r>
@@ -7010,7 +7137,6 @@
                 <w:color w:val="0000FF"/>
                 <w:sz w:val="20"/>
                 <w:szCs w:val="20"/>
-                <w:highlight w:val="yellow"/>
               </w:rPr>
               <w:t> </w:t>
             </w:r>
@@ -7729,7 +7855,7 @@
               </w:rPr>
               <w:t xml:space="preserve"> a Lawyer or Paralegal’s Certificate of Service (Form 8B)) with the court within twenty (20) calendar days after you have been served with this Plaintiff’s Claim, judgment may be obtained without notice and enforced against you. Forms and self-help materials are available at the Small Claims Court and on the following website: </w:t>
             </w:r>
-            <w:hyperlink r:id="rId18">
+            <w:hyperlink r:id="rId15">
               <w:r>
                 <w:rPr>
                   <w:color w:val="0000FF"/>
@@ -7873,7 +7999,7 @@
           <w:szCs w:val="2"/>
         </w:rPr>
         <w:sectPr>
-          <w:footerReference w:type="default" r:id="rId19"/>
+          <w:footerReference w:type="default" r:id="rId16"/>
           <w:pgSz w:w="12240" w:h="15840"/>
           <w:pgMar w:top="810" w:right="720" w:bottom="720" w:left="1080" w:header="720" w:footer="432" w:gutter="0"/>
           <w:cols w:space="720"/>
@@ -7993,7 +8119,7 @@
               </w:rPr>
               <w:t xml:space="preserve">: </w:t>
             </w:r>
-            <w:hyperlink r:id="rId20">
+            <w:hyperlink r:id="rId17">
               <w:r>
                 <w:rPr>
                   <w:color w:val="0000FF"/>
@@ -8120,6 +8246,276 @@
                 <w:szCs w:val="24"/>
               </w:rPr>
               <w:t xml:space="preserve">interest rate posted on the Ministry of the Attorney General website at </w:t>
+            </w:r>
+            <w:hyperlink r:id="rId18">
+              <w:r>
+                <w:rPr>
+                  <w:color w:val="0000FF"/>
+                  <w:sz w:val="24"/>
+                  <w:szCs w:val="24"/>
+                  <w:u w:val="single"/>
+                </w:rPr>
+                <w:t>www.ontario.ca/page/civil-law-information-and-resources</w:t>
+              </w:r>
+            </w:hyperlink>
+            <w:r>
+              <w:rPr>
+                <w:color w:val="000000"/>
+                <w:sz w:val="24"/>
+                <w:szCs w:val="24"/>
+              </w:rPr>
+              <w:t>.</w:t>
+            </w:r>
+          </w:p>
+        </w:tc>
+      </w:tr>
+      <w:tr>
+        <w:trPr>
+          <w:cantSplit/>
+        </w:trPr>
+        <w:tc>
+          <w:tcPr>
+            <w:tcW w:w="10093" w:type="dxa"/>
+            <w:gridSpan w:val="2"/>
+          </w:tcPr>
+          <w:p>
+            <w:pPr>
+              <w:widowControl w:val="0"/>
+              <w:pBdr>
+                <w:top w:val="nil"/>
+                <w:left w:val="nil"/>
+                <w:bottom w:val="nil"/>
+                <w:right w:val="nil"/>
+                <w:between w:val="nil"/>
+              </w:pBdr>
+              <w:spacing w:before="240"/>
+              <w:jc w:val="both"/>
+              <w:rPr>
+                <w:i/>
+                <w:color w:val="000000"/>
+                <w:sz w:val="24"/>
+                <w:szCs w:val="24"/>
+              </w:rPr>
+            </w:pPr>
+            <w:r>
+              <w:rPr>
+                <w:color w:val="000000"/>
+                <w:sz w:val="24"/>
+                <w:szCs w:val="24"/>
+              </w:rPr>
+              <w:t xml:space="preserve">If there is more than one plaintiff or defendant, complete an </w:t>
+            </w:r>
+            <w:r>
+              <w:rPr>
+                <w:b/>
+                <w:color w:val="000000"/>
+                <w:sz w:val="24"/>
+                <w:szCs w:val="24"/>
+                <w:u w:val="single"/>
+              </w:rPr>
+              <w:t>Additional Parties</w:t>
+            </w:r>
+            <w:r>
+              <w:rPr>
+                <w:b/>
+                <w:color w:val="000000"/>
+                <w:sz w:val="24"/>
+                <w:szCs w:val="24"/>
+              </w:rPr>
+              <w:t xml:space="preserve"> </w:t>
+            </w:r>
+            <w:r>
+              <w:rPr>
+                <w:color w:val="000000"/>
+                <w:sz w:val="24"/>
+                <w:szCs w:val="24"/>
+              </w:rPr>
+              <w:t xml:space="preserve">form (Form 1A) and put it right behind page one of your plaintiff's claim form. You can get the additional parties form from the court office or at the following website: </w:t>
+            </w:r>
+            <w:hyperlink r:id="rId19">
+              <w:r>
+                <w:rPr>
+                  <w:color w:val="0000FF"/>
+                  <w:sz w:val="24"/>
+                  <w:szCs w:val="24"/>
+                  <w:u w:val="single"/>
+                </w:rPr>
+                <w:t>www.ontariocourtforms.on.ca</w:t>
+              </w:r>
+            </w:hyperlink>
+            <w:r>
+              <w:rPr>
+                <w:color w:val="000000"/>
+                <w:sz w:val="24"/>
+                <w:szCs w:val="24"/>
+              </w:rPr>
+              <w:t xml:space="preserve">. </w:t>
+            </w:r>
+          </w:p>
+        </w:tc>
+      </w:tr>
+      <w:tr>
+        <w:trPr>
+          <w:cantSplit/>
+        </w:trPr>
+        <w:tc>
+          <w:tcPr>
+            <w:tcW w:w="10093" w:type="dxa"/>
+            <w:gridSpan w:val="2"/>
+          </w:tcPr>
+          <w:p>
+            <w:pPr>
+              <w:widowControl w:val="0"/>
+              <w:pBdr>
+                <w:top w:val="nil"/>
+                <w:left w:val="nil"/>
+                <w:bottom w:val="nil"/>
+                <w:right w:val="nil"/>
+                <w:between w:val="nil"/>
+              </w:pBdr>
+              <w:spacing w:before="240"/>
+              <w:jc w:val="both"/>
+              <w:rPr>
+                <w:i/>
+                <w:color w:val="000000"/>
+                <w:sz w:val="24"/>
+                <w:szCs w:val="24"/>
+              </w:rPr>
+            </w:pPr>
+            <w:r>
+              <w:rPr>
+                <w:b/>
+                <w:color w:val="000000"/>
+                <w:sz w:val="24"/>
+                <w:szCs w:val="24"/>
+              </w:rPr>
+              <w:t>Step 2</w:t>
+            </w:r>
+            <w:r>
+              <w:rPr>
+                <w:color w:val="000000"/>
+                <w:sz w:val="24"/>
+                <w:szCs w:val="24"/>
+              </w:rPr>
+              <w:t xml:space="preserve">: </w:t>
+            </w:r>
+            <w:r>
+              <w:rPr>
+                <w:b/>
+                <w:color w:val="000000"/>
+                <w:sz w:val="24"/>
+                <w:szCs w:val="24"/>
+              </w:rPr>
+              <w:t>FILE</w:t>
+            </w:r>
+            <w:r>
+              <w:rPr>
+                <w:color w:val="000000"/>
+                <w:sz w:val="24"/>
+                <w:szCs w:val="24"/>
+              </w:rPr>
+              <w:t xml:space="preserve"> the plaintiff’s claim and related documents online, or by taking or mailing them to the Small Claims Court office. You must also file a copy for every defendant. There is a fee. Cheques or money orders are payable to the Minister of Finance. The fees are listed at the court office and online at: </w:t>
+            </w:r>
+            <w:hyperlink r:id="rId20">
+              <w:r>
+                <w:rPr>
+                  <w:color w:val="0000FF"/>
+                  <w:sz w:val="24"/>
+                  <w:szCs w:val="24"/>
+                  <w:u w:val="single"/>
+                </w:rPr>
+                <w:t>www.ontario.ca/page/civil-law-information-and-resources</w:t>
+              </w:r>
+            </w:hyperlink>
+            <w:r>
+              <w:rPr>
+                <w:color w:val="000000"/>
+                <w:sz w:val="24"/>
+                <w:szCs w:val="24"/>
+              </w:rPr>
+              <w:t>. The clerk will return stamped copies of the plaintiff's claim to you.</w:t>
+            </w:r>
+          </w:p>
+        </w:tc>
+      </w:tr>
+      <w:tr>
+        <w:trPr>
+          <w:cantSplit/>
+        </w:trPr>
+        <w:tc>
+          <w:tcPr>
+            <w:tcW w:w="10093" w:type="dxa"/>
+            <w:gridSpan w:val="2"/>
+          </w:tcPr>
+          <w:p>
+            <w:pPr>
+              <w:widowControl w:val="0"/>
+              <w:pBdr>
+                <w:top w:val="nil"/>
+                <w:left w:val="nil"/>
+                <w:bottom w:val="nil"/>
+                <w:right w:val="nil"/>
+                <w:between w:val="nil"/>
+              </w:pBdr>
+              <w:spacing w:before="240"/>
+              <w:jc w:val="both"/>
+              <w:rPr>
+                <w:i/>
+                <w:color w:val="000000"/>
+                <w:sz w:val="24"/>
+                <w:szCs w:val="24"/>
+              </w:rPr>
+            </w:pPr>
+            <w:r>
+              <w:rPr>
+                <w:b/>
+                <w:color w:val="000000"/>
+                <w:sz w:val="24"/>
+                <w:szCs w:val="24"/>
+              </w:rPr>
+              <w:t>Step 3</w:t>
+            </w:r>
+            <w:r>
+              <w:rPr>
+                <w:color w:val="000000"/>
+                <w:sz w:val="24"/>
+                <w:szCs w:val="24"/>
+              </w:rPr>
+              <w:t xml:space="preserve">: </w:t>
+            </w:r>
+            <w:r>
+              <w:rPr>
+                <w:b/>
+                <w:color w:val="000000"/>
+                <w:sz w:val="24"/>
+                <w:szCs w:val="24"/>
+              </w:rPr>
+              <w:t>SERVE.</w:t>
+            </w:r>
+            <w:r>
+              <w:rPr>
+                <w:color w:val="000000"/>
+                <w:sz w:val="24"/>
+                <w:szCs w:val="24"/>
+              </w:rPr>
+              <w:t xml:space="preserve"> You must deliver a copy of the filed claim and your documents to each defendant. This is called “serving” the defendants. There are rules about how this must be done. See the Small Claims Court </w:t>
+            </w:r>
+            <w:r>
+              <w:rPr>
+                <w:b/>
+                <w:color w:val="000000"/>
+                <w:sz w:val="24"/>
+                <w:szCs w:val="24"/>
+              </w:rPr>
+              <w:t>“Guide to Procedure in the Small Claims Court – Serving Documents”</w:t>
+            </w:r>
+            <w:r>
+              <w:rPr>
+                <w:color w:val="000000"/>
+                <w:sz w:val="24"/>
+                <w:szCs w:val="24"/>
+              </w:rPr>
+              <w:t xml:space="preserve"> at the court office or online at </w:t>
             </w:r>
             <w:hyperlink r:id="rId21">
               <w:r>
@@ -8173,57 +8569,20 @@
             </w:pPr>
             <w:r>
               <w:rPr>
+                <w:b/>
                 <w:color w:val="000000"/>
                 <w:sz w:val="24"/>
                 <w:szCs w:val="24"/>
               </w:rPr>
-              <w:t xml:space="preserve">If there is more than one plaintiff or defendant, complete an </w:t>
-            </w:r>
-            <w:r>
-              <w:rPr>
-                <w:b/>
+              <w:t xml:space="preserve">Is it worth it? </w:t>
+            </w:r>
+            <w:r>
+              <w:rPr>
                 <w:color w:val="000000"/>
                 <w:sz w:val="24"/>
                 <w:szCs w:val="24"/>
-                <w:u w:val="single"/>
-              </w:rPr>
-              <w:t>Additional Parties</w:t>
-            </w:r>
-            <w:r>
-              <w:rPr>
-                <w:b/>
-                <w:color w:val="000000"/>
-                <w:sz w:val="24"/>
-                <w:szCs w:val="24"/>
-              </w:rPr>
-              <w:t xml:space="preserve"> </w:t>
-            </w:r>
-            <w:r>
-              <w:rPr>
-                <w:color w:val="000000"/>
-                <w:sz w:val="24"/>
-                <w:szCs w:val="24"/>
-              </w:rPr>
-              <w:t xml:space="preserve">form (Form 1A) and put it right behind page one of your plaintiff's claim form. You can get the additional parties form from the court office or at the following website: </w:t>
-            </w:r>
-            <w:hyperlink r:id="rId22">
-              <w:r>
-                <w:rPr>
-                  <w:color w:val="0000FF"/>
-                  <w:sz w:val="24"/>
-                  <w:szCs w:val="24"/>
-                  <w:u w:val="single"/>
-                </w:rPr>
-                <w:t>www.ontariocourtforms.on.ca</w:t>
-              </w:r>
-            </w:hyperlink>
-            <w:r>
-              <w:rPr>
-                <w:color w:val="000000"/>
-                <w:sz w:val="24"/>
-                <w:szCs w:val="24"/>
-              </w:rPr>
-              <w:t xml:space="preserve">. </w:t>
+              </w:rPr>
+              <w:t>It is important to consider whether the person or company you are claiming from is likely to be able to pay. If they:</w:t>
             </w:r>
           </w:p>
         </w:tc>
@@ -8234,20 +8593,55 @@
         </w:trPr>
         <w:tc>
           <w:tcPr>
-            <w:tcW w:w="10093" w:type="dxa"/>
-            <w:gridSpan w:val="2"/>
-          </w:tcPr>
-          <w:p>
-            <w:pPr>
-              <w:widowControl w:val="0"/>
-              <w:pBdr>
-                <w:top w:val="nil"/>
-                <w:left w:val="nil"/>
-                <w:bottom w:val="nil"/>
-                <w:right w:val="nil"/>
-                <w:between w:val="nil"/>
-              </w:pBdr>
-              <w:spacing w:before="240"/>
+            <w:tcW w:w="490" w:type="dxa"/>
+            <w:vAlign w:val="center"/>
+          </w:tcPr>
+          <w:p>
+            <w:pPr>
+              <w:widowControl w:val="0"/>
+              <w:pBdr>
+                <w:top w:val="nil"/>
+                <w:left w:val="nil"/>
+                <w:bottom w:val="nil"/>
+                <w:right w:val="nil"/>
+                <w:between w:val="nil"/>
+              </w:pBdr>
+              <w:spacing w:before="40"/>
+              <w:jc w:val="center"/>
+              <w:rPr>
+                <w:b/>
+                <w:color w:val="000000"/>
+                <w:sz w:val="26"/>
+                <w:szCs w:val="26"/>
+              </w:rPr>
+            </w:pPr>
+            <w:r>
+              <w:rPr>
+                <w:b/>
+                <w:color w:val="000000"/>
+                <w:sz w:val="26"/>
+                <w:szCs w:val="26"/>
+              </w:rPr>
+              <w:t>.</w:t>
+            </w:r>
+          </w:p>
+        </w:tc>
+        <w:tc>
+          <w:tcPr>
+            <w:tcW w:w="9603" w:type="dxa"/>
+            <w:vAlign w:val="bottom"/>
+          </w:tcPr>
+          <w:p>
+            <w:pPr>
+              <w:widowControl w:val="0"/>
+              <w:pBdr>
+                <w:top w:val="nil"/>
+                <w:left w:val="nil"/>
+                <w:bottom w:val="nil"/>
+                <w:right w:val="nil"/>
+                <w:between w:val="nil"/>
+              </w:pBdr>
+              <w:spacing w:before="120"/>
               <w:jc w:val="both"/>
               <w:rPr>
                 <w:i/>
@@ -8258,56 +8652,11 @@
             </w:pPr>
             <w:r>
               <w:rPr>
-                <w:b/>
                 <w:color w:val="000000"/>
                 <w:sz w:val="24"/>
                 <w:szCs w:val="24"/>
               </w:rPr>
-              <w:t>Step 2</w:t>
-            </w:r>
-            <w:r>
-              <w:rPr>
-                <w:color w:val="000000"/>
-                <w:sz w:val="24"/>
-                <w:szCs w:val="24"/>
-              </w:rPr>
-              <w:t xml:space="preserve">: </w:t>
-            </w:r>
-            <w:r>
-              <w:rPr>
-                <w:b/>
-                <w:color w:val="000000"/>
-                <w:sz w:val="24"/>
-                <w:szCs w:val="24"/>
-              </w:rPr>
-              <w:t>FILE</w:t>
-            </w:r>
-            <w:r>
-              <w:rPr>
-                <w:color w:val="000000"/>
-                <w:sz w:val="24"/>
-                <w:szCs w:val="24"/>
-              </w:rPr>
-              <w:t xml:space="preserve"> the plaintiff’s claim and related documents online, or by taking or mailing them to the Small Claims Court office. You must also file a copy for every defendant. There is a fee. Cheques or money orders are payable to the Minister of Finance. The fees are listed at the court office and online at: </w:t>
-            </w:r>
-            <w:hyperlink r:id="rId23">
-              <w:r>
-                <w:rPr>
-                  <w:color w:val="0000FF"/>
-                  <w:sz w:val="24"/>
-                  <w:szCs w:val="24"/>
-                  <w:u w:val="single"/>
-                </w:rPr>
-                <w:t>www.ontario.ca/page/civil-law-information-and-resources</w:t>
-              </w:r>
-            </w:hyperlink>
-            <w:r>
-              <w:rPr>
-                <w:color w:val="000000"/>
-                <w:sz w:val="24"/>
-                <w:szCs w:val="24"/>
-              </w:rPr>
-              <w:t>. The clerk will return stamped copies of the plaintiff's claim to you.</w:t>
+              <w:t>are unemployed;</w:t>
             </w:r>
           </w:p>
         </w:tc>
@@ -8318,20 +8667,55 @@
         </w:trPr>
         <w:tc>
           <w:tcPr>
-            <w:tcW w:w="10093" w:type="dxa"/>
-            <w:gridSpan w:val="2"/>
-          </w:tcPr>
-          <w:p>
-            <w:pPr>
-              <w:widowControl w:val="0"/>
-              <w:pBdr>
-                <w:top w:val="nil"/>
-                <w:left w:val="nil"/>
-                <w:bottom w:val="nil"/>
-                <w:right w:val="nil"/>
-                <w:between w:val="nil"/>
-              </w:pBdr>
-              <w:spacing w:before="240"/>
+            <w:tcW w:w="490" w:type="dxa"/>
+            <w:vAlign w:val="center"/>
+          </w:tcPr>
+          <w:p>
+            <w:pPr>
+              <w:widowControl w:val="0"/>
+              <w:pBdr>
+                <w:top w:val="nil"/>
+                <w:left w:val="nil"/>
+                <w:bottom w:val="nil"/>
+                <w:right w:val="nil"/>
+                <w:between w:val="nil"/>
+              </w:pBdr>
+              <w:spacing w:before="40"/>
+              <w:jc w:val="center"/>
+              <w:rPr>
+                <w:b/>
+                <w:color w:val="000000"/>
+                <w:sz w:val="26"/>
+                <w:szCs w:val="26"/>
+              </w:rPr>
+            </w:pPr>
+            <w:r>
+              <w:rPr>
+                <w:b/>
+                <w:color w:val="000000"/>
+                <w:sz w:val="26"/>
+                <w:szCs w:val="26"/>
+              </w:rPr>
+              <w:t>.</w:t>
+            </w:r>
+          </w:p>
+        </w:tc>
+        <w:tc>
+          <w:tcPr>
+            <w:tcW w:w="9603" w:type="dxa"/>
+            <w:vAlign w:val="bottom"/>
+          </w:tcPr>
+          <w:p>
+            <w:pPr>
+              <w:widowControl w:val="0"/>
+              <w:pBdr>
+                <w:top w:val="nil"/>
+                <w:left w:val="nil"/>
+                <w:bottom w:val="nil"/>
+                <w:right w:val="nil"/>
+                <w:between w:val="nil"/>
+              </w:pBdr>
+              <w:spacing w:before="120"/>
               <w:jc w:val="both"/>
               <w:rPr>
                 <w:i/>
@@ -8342,73 +8726,11 @@
             </w:pPr>
             <w:r>
               <w:rPr>
-                <w:b/>
                 <w:color w:val="000000"/>
                 <w:sz w:val="24"/>
                 <w:szCs w:val="24"/>
               </w:rPr>
-              <w:t>Step 3</w:t>
-            </w:r>
-            <w:r>
-              <w:rPr>
-                <w:color w:val="000000"/>
-                <w:sz w:val="24"/>
-                <w:szCs w:val="24"/>
-              </w:rPr>
-              <w:t xml:space="preserve">: </w:t>
-            </w:r>
-            <w:r>
-              <w:rPr>
-                <w:b/>
-                <w:color w:val="000000"/>
-                <w:sz w:val="24"/>
-                <w:szCs w:val="24"/>
-              </w:rPr>
-              <w:t>SERVE.</w:t>
-            </w:r>
-            <w:r>
-              <w:rPr>
-                <w:color w:val="000000"/>
-                <w:sz w:val="24"/>
-                <w:szCs w:val="24"/>
-              </w:rPr>
-              <w:t xml:space="preserve"> You must deliver a copy of the filed claim and your documents to each defendant. This is called “serving” the defendants. There are rules about how this must be done. See the Small Claims Court </w:t>
-            </w:r>
-            <w:r>
-              <w:rPr>
-                <w:b/>
-                <w:color w:val="000000"/>
-                <w:sz w:val="24"/>
-                <w:szCs w:val="24"/>
-              </w:rPr>
-              <w:t>“Guide to Procedure in the Small Claims Court – Serving Documents”</w:t>
-            </w:r>
-            <w:r>
-              <w:rPr>
-                <w:color w:val="000000"/>
-                <w:sz w:val="24"/>
-                <w:szCs w:val="24"/>
-              </w:rPr>
-              <w:t xml:space="preserve"> at the court office or online at </w:t>
-            </w:r>
-            <w:hyperlink r:id="rId24">
-              <w:r>
-                <w:rPr>
-                  <w:color w:val="0000FF"/>
-                  <w:sz w:val="24"/>
-                  <w:szCs w:val="24"/>
-                  <w:u w:val="single"/>
-                </w:rPr>
-                <w:t>www.ontario.ca/page/civil-law-information-and-resources</w:t>
-              </w:r>
-            </w:hyperlink>
-            <w:r>
-              <w:rPr>
-                <w:color w:val="000000"/>
-                <w:sz w:val="24"/>
-                <w:szCs w:val="24"/>
-              </w:rPr>
-              <w:t>.</w:t>
+              <w:t>are bankrupt;</w:t>
             </w:r>
           </w:p>
         </w:tc>
@@ -8419,20 +8741,55 @@
         </w:trPr>
         <w:tc>
           <w:tcPr>
-            <w:tcW w:w="10093" w:type="dxa"/>
-            <w:gridSpan w:val="2"/>
-          </w:tcPr>
-          <w:p>
-            <w:pPr>
-              <w:widowControl w:val="0"/>
-              <w:pBdr>
-                <w:top w:val="nil"/>
-                <w:left w:val="nil"/>
-                <w:bottom w:val="nil"/>
-                <w:right w:val="nil"/>
-                <w:between w:val="nil"/>
-              </w:pBdr>
-              <w:spacing w:before="240"/>
+            <w:tcW w:w="490" w:type="dxa"/>
+            <w:vAlign w:val="center"/>
+          </w:tcPr>
+          <w:p>
+            <w:pPr>
+              <w:widowControl w:val="0"/>
+              <w:pBdr>
+                <w:top w:val="nil"/>
+                <w:left w:val="nil"/>
+                <w:bottom w:val="nil"/>
+                <w:right w:val="nil"/>
+                <w:between w:val="nil"/>
+              </w:pBdr>
+              <w:spacing w:before="40"/>
+              <w:jc w:val="center"/>
+              <w:rPr>
+                <w:b/>
+                <w:color w:val="000000"/>
+                <w:sz w:val="26"/>
+                <w:szCs w:val="26"/>
+              </w:rPr>
+            </w:pPr>
+            <w:r>
+              <w:rPr>
+                <w:b/>
+                <w:color w:val="000000"/>
+                <w:sz w:val="26"/>
+                <w:szCs w:val="26"/>
+              </w:rPr>
+              <w:t>.</w:t>
+            </w:r>
+          </w:p>
+        </w:tc>
+        <w:tc>
+          <w:tcPr>
+            <w:tcW w:w="9603" w:type="dxa"/>
+            <w:vAlign w:val="bottom"/>
+          </w:tcPr>
+          <w:p>
+            <w:pPr>
+              <w:widowControl w:val="0"/>
+              <w:pBdr>
+                <w:top w:val="nil"/>
+                <w:left w:val="nil"/>
+                <w:bottom w:val="nil"/>
+                <w:right w:val="nil"/>
+                <w:between w:val="nil"/>
+              </w:pBdr>
+              <w:spacing w:before="120"/>
               <w:jc w:val="both"/>
               <w:rPr>
                 <w:i/>
@@ -8443,20 +8800,11 @@
             </w:pPr>
             <w:r>
               <w:rPr>
-                <w:b/>
                 <w:color w:val="000000"/>
                 <w:sz w:val="24"/>
                 <w:szCs w:val="24"/>
               </w:rPr>
-              <w:t xml:space="preserve">Is it worth it? </w:t>
-            </w:r>
-            <w:r>
-              <w:rPr>
-                <w:color w:val="000000"/>
-                <w:sz w:val="24"/>
-                <w:szCs w:val="24"/>
-              </w:rPr>
-              <w:t>It is important to consider whether the person or company you are claiming from is likely to be able to pay. If they:</w:t>
+              <w:t>have no money of their own;</w:t>
             </w:r>
           </w:p>
         </w:tc>
@@ -8468,19 +8816,18 @@
         <w:tc>
           <w:tcPr>
             <w:tcW w:w="490" w:type="dxa"/>
-            <w:vAlign w:val="center"/>
-          </w:tcPr>
-          <w:p>
-            <w:pPr>
-              <w:widowControl w:val="0"/>
-              <w:pBdr>
-                <w:top w:val="nil"/>
-                <w:left w:val="nil"/>
-                <w:bottom w:val="nil"/>
-                <w:right w:val="nil"/>
-                <w:between w:val="nil"/>
-              </w:pBdr>
-              <w:spacing w:before="40"/>
+          </w:tcPr>
+          <w:p>
+            <w:pPr>
+              <w:widowControl w:val="0"/>
+              <w:pBdr>
+                <w:top w:val="nil"/>
+                <w:left w:val="nil"/>
+                <w:bottom w:val="nil"/>
+                <w:right w:val="nil"/>
+                <w:between w:val="nil"/>
+              </w:pBdr>
+              <w:spacing w:before="60"/>
               <w:jc w:val="center"/>
               <w:rPr>
                 <w:b/>
@@ -8503,7 +8850,6 @@
         <w:tc>
           <w:tcPr>
             <w:tcW w:w="9603" w:type="dxa"/>
-            <w:vAlign w:val="bottom"/>
           </w:tcPr>
           <w:p>
             <w:pPr>
@@ -8530,7 +8876,7 @@
                 <w:sz w:val="24"/>
                 <w:szCs w:val="24"/>
               </w:rPr>
-              <w:t>are unemployed;</w:t>
+              <w:t>have no personal property and have nothing else of value belonging to them (such as a car) which is not subject to a lease agreement;</w:t>
             </w:r>
           </w:p>
         </w:tc>
@@ -8604,7 +8950,7 @@
                 <w:sz w:val="24"/>
                 <w:szCs w:val="24"/>
               </w:rPr>
-              <w:t>are bankrupt;</w:t>
+              <w:t>have ceased to carry on business; or</w:t>
             </w:r>
           </w:p>
         </w:tc>
@@ -8678,7 +9024,7 @@
                 <w:sz w:val="24"/>
                 <w:szCs w:val="24"/>
               </w:rPr>
-              <w:t>have no money of their own;</w:t>
+              <w:t>have other debts to pay,</w:t>
             </w:r>
           </w:p>
         </w:tc>
@@ -8689,53 +9035,20 @@
         </w:trPr>
         <w:tc>
           <w:tcPr>
-            <w:tcW w:w="490" w:type="dxa"/>
-          </w:tcPr>
-          <w:p>
-            <w:pPr>
-              <w:widowControl w:val="0"/>
-              <w:pBdr>
-                <w:top w:val="nil"/>
-                <w:left w:val="nil"/>
-                <w:bottom w:val="nil"/>
-                <w:right w:val="nil"/>
-                <w:between w:val="nil"/>
-              </w:pBdr>
-              <w:spacing w:before="60"/>
-              <w:jc w:val="center"/>
-              <w:rPr>
-                <w:b/>
-                <w:color w:val="000000"/>
-                <w:sz w:val="26"/>
-                <w:szCs w:val="26"/>
-              </w:rPr>
-            </w:pPr>
-            <w:r>
-              <w:rPr>
-                <w:b/>
-                <w:color w:val="000000"/>
-                <w:sz w:val="26"/>
-                <w:szCs w:val="26"/>
-              </w:rPr>
-              <w:t>.</w:t>
-            </w:r>
-          </w:p>
-        </w:tc>
-        <w:tc>
-          <w:tcPr>
-            <w:tcW w:w="9603" w:type="dxa"/>
-          </w:tcPr>
-          <w:p>
-            <w:pPr>
-              <w:widowControl w:val="0"/>
-              <w:pBdr>
-                <w:top w:val="nil"/>
-                <w:left w:val="nil"/>
-                <w:bottom w:val="nil"/>
-                <w:right w:val="nil"/>
-                <w:between w:val="nil"/>
-              </w:pBdr>
-              <w:spacing w:before="120"/>
+            <w:tcW w:w="10093" w:type="dxa"/>
+            <w:gridSpan w:val="2"/>
+          </w:tcPr>
+          <w:p>
+            <w:pPr>
+              <w:widowControl w:val="0"/>
+              <w:pBdr>
+                <w:top w:val="nil"/>
+                <w:left w:val="nil"/>
+                <w:bottom w:val="nil"/>
+                <w:right w:val="nil"/>
+                <w:between w:val="nil"/>
+              </w:pBdr>
+              <w:spacing w:before="240"/>
               <w:jc w:val="both"/>
               <w:rPr>
                 <w:i/>
@@ -8750,213 +9063,26 @@
                 <w:sz w:val="24"/>
                 <w:szCs w:val="24"/>
               </w:rPr>
-              <w:t>have no personal property and have nothing else of value belonging to them (such as a car) which is not subject to a lease agreement;</w:t>
-            </w:r>
-          </w:p>
-        </w:tc>
-      </w:tr>
-      <w:tr>
-        <w:trPr>
-          <w:cantSplit/>
-        </w:trPr>
-        <w:tc>
-          <w:tcPr>
-            <w:tcW w:w="490" w:type="dxa"/>
-            <w:vAlign w:val="center"/>
-          </w:tcPr>
-          <w:p>
-            <w:pPr>
-              <w:widowControl w:val="0"/>
-              <w:pBdr>
-                <w:top w:val="nil"/>
-                <w:left w:val="nil"/>
-                <w:bottom w:val="nil"/>
-                <w:right w:val="nil"/>
-                <w:between w:val="nil"/>
-              </w:pBdr>
-              <w:spacing w:before="40"/>
-              <w:jc w:val="center"/>
-              <w:rPr>
-                <w:b/>
-                <w:color w:val="000000"/>
-                <w:sz w:val="26"/>
-                <w:szCs w:val="26"/>
-              </w:rPr>
-            </w:pPr>
-            <w:r>
-              <w:rPr>
-                <w:b/>
-                <w:color w:val="000000"/>
-                <w:sz w:val="26"/>
-                <w:szCs w:val="26"/>
-              </w:rPr>
-              <w:t>.</w:t>
-            </w:r>
-          </w:p>
-        </w:tc>
-        <w:tc>
-          <w:tcPr>
-            <w:tcW w:w="9603" w:type="dxa"/>
-            <w:vAlign w:val="bottom"/>
-          </w:tcPr>
-          <w:p>
-            <w:pPr>
-              <w:widowControl w:val="0"/>
-              <w:pBdr>
-                <w:top w:val="nil"/>
-                <w:left w:val="nil"/>
-                <w:bottom w:val="nil"/>
-                <w:right w:val="nil"/>
-                <w:between w:val="nil"/>
-              </w:pBdr>
-              <w:spacing w:before="120"/>
-              <w:jc w:val="both"/>
-              <w:rPr>
-                <w:i/>
+              <w:t xml:space="preserve">the court may not be able to help you get your money. However, you may be able to get your money if you are prepared to accept small instalments over a period of time. See the </w:t>
+            </w:r>
+            <w:r>
+              <w:rPr>
+                <w:b/>
                 <w:color w:val="000000"/>
                 <w:sz w:val="24"/>
                 <w:szCs w:val="24"/>
               </w:rPr>
-            </w:pPr>
+              <w:t xml:space="preserve">“Guide to Procedure in the Small Claims Court – After Judgment” </w:t>
+            </w:r>
             <w:r>
               <w:rPr>
                 <w:color w:val="000000"/>
                 <w:sz w:val="24"/>
                 <w:szCs w:val="24"/>
               </w:rPr>
-              <w:t>have ceased to carry on business; or</w:t>
-            </w:r>
-          </w:p>
-        </w:tc>
-      </w:tr>
-      <w:tr>
-        <w:trPr>
-          <w:cantSplit/>
-        </w:trPr>
-        <w:tc>
-          <w:tcPr>
-            <w:tcW w:w="490" w:type="dxa"/>
-            <w:vAlign w:val="center"/>
-          </w:tcPr>
-          <w:p>
-            <w:pPr>
-              <w:widowControl w:val="0"/>
-              <w:pBdr>
-                <w:top w:val="nil"/>
-                <w:left w:val="nil"/>
-                <w:bottom w:val="nil"/>
-                <w:right w:val="nil"/>
-                <w:between w:val="nil"/>
-              </w:pBdr>
-              <w:spacing w:before="40"/>
-              <w:jc w:val="center"/>
-              <w:rPr>
-                <w:b/>
-                <w:color w:val="000000"/>
-                <w:sz w:val="26"/>
-                <w:szCs w:val="26"/>
-              </w:rPr>
-            </w:pPr>
-            <w:r>
-              <w:rPr>
-                <w:b/>
-                <w:color w:val="000000"/>
-                <w:sz w:val="26"/>
-                <w:szCs w:val="26"/>
-              </w:rPr>
-              <w:t>.</w:t>
-            </w:r>
-          </w:p>
-        </w:tc>
-        <w:tc>
-          <w:tcPr>
-            <w:tcW w:w="9603" w:type="dxa"/>
-            <w:vAlign w:val="bottom"/>
-          </w:tcPr>
-          <w:p>
-            <w:pPr>
-              <w:widowControl w:val="0"/>
-              <w:pBdr>
-                <w:top w:val="nil"/>
-                <w:left w:val="nil"/>
-                <w:bottom w:val="nil"/>
-                <w:right w:val="nil"/>
-                <w:between w:val="nil"/>
-              </w:pBdr>
-              <w:spacing w:before="120"/>
-              <w:jc w:val="both"/>
-              <w:rPr>
-                <w:i/>
-                <w:color w:val="000000"/>
-                <w:sz w:val="24"/>
-                <w:szCs w:val="24"/>
-              </w:rPr>
-            </w:pPr>
-            <w:r>
-              <w:rPr>
-                <w:color w:val="000000"/>
-                <w:sz w:val="24"/>
-                <w:szCs w:val="24"/>
-              </w:rPr>
-              <w:t>have other debts to pay,</w:t>
-            </w:r>
-          </w:p>
-        </w:tc>
-      </w:tr>
-      <w:tr>
-        <w:trPr>
-          <w:cantSplit/>
-        </w:trPr>
-        <w:tc>
-          <w:tcPr>
-            <w:tcW w:w="10093" w:type="dxa"/>
-            <w:gridSpan w:val="2"/>
-          </w:tcPr>
-          <w:p>
-            <w:pPr>
-              <w:widowControl w:val="0"/>
-              <w:pBdr>
-                <w:top w:val="nil"/>
-                <w:left w:val="nil"/>
-                <w:bottom w:val="nil"/>
-                <w:right w:val="nil"/>
-                <w:between w:val="nil"/>
-              </w:pBdr>
-              <w:spacing w:before="240"/>
-              <w:jc w:val="both"/>
-              <w:rPr>
-                <w:i/>
-                <w:color w:val="000000"/>
-                <w:sz w:val="24"/>
-                <w:szCs w:val="24"/>
-              </w:rPr>
-            </w:pPr>
-            <w:r>
-              <w:rPr>
-                <w:color w:val="000000"/>
-                <w:sz w:val="24"/>
-                <w:szCs w:val="24"/>
-              </w:rPr>
-              <w:t xml:space="preserve">the court may not be able to help you get your money. However, you may be able to get your money if you are prepared to accept small instalments over a period of time. See the </w:t>
-            </w:r>
-            <w:r>
-              <w:rPr>
-                <w:b/>
-                <w:color w:val="000000"/>
-                <w:sz w:val="24"/>
-                <w:szCs w:val="24"/>
-              </w:rPr>
-              <w:t xml:space="preserve">“Guide to Procedure in the Small Claims Court – After Judgment” </w:t>
-            </w:r>
-            <w:r>
-              <w:rPr>
-                <w:color w:val="000000"/>
-                <w:sz w:val="24"/>
-                <w:szCs w:val="24"/>
-              </w:rPr>
               <w:t xml:space="preserve">at the court office or online at </w:t>
             </w:r>
-            <w:hyperlink r:id="rId25">
+            <w:hyperlink r:id="rId22">
               <w:r>
                 <w:rPr>
                   <w:color w:val="0000FF"/>
@@ -9044,50 +9170,6 @@
     </w:sectPr>
   </w:body>
 </w:document>
-</file>
-
-<file path=word/comments.xml><?xml version="1.0" encoding="utf-8"?>
-<w:comments xmlns:wpc="http://schemas.microsoft.com/office/word/2010/wordprocessingCanvas" xmlns:cx="http://schemas.microsoft.com/office/drawing/2014/chartex" xmlns:cx1="http://schemas.microsoft.com/office/drawing/2015/9/8/chartex" xmlns:cx2="http://schemas.microsoft.com/office/drawing/2015/10/21/chartex" xmlns:cx3="http://schemas.microsoft.com/office/drawing/2016/5/9/chartex" xmlns:cx4="http://schemas.microsoft.com/office/drawing/2016/5/10/chartex" xmlns:cx5="http://schemas.microsoft.com/office/drawing/2016/5/11/chartex" xmlns:cx6="http://schemas.microsoft.com/office/drawing/2016/5/12/chartex" xmlns:cx7="http://schemas.microsoft.com/office/drawing/2016/5/13/chartex" xmlns:cx8="http://schemas.microsoft.com/office/drawing/2016/5/14/chartex" xmlns:mc="http://schemas.openxmlformats.org/markup-compatibility/2006" xmlns:aink="http://schemas.microsoft.com/office/drawing/2016/ink" xmlns:am3d="http://schemas.microsoft.com/office/drawing/2017/model3d" xmlns:o="urn:schemas-microsoft-com:office:office" xmlns:oel="http://schemas.microsoft.com/office/2019/extlst" xmlns:r="http://schemas.openxmlformats.org/officeDocument/2006/relationships" xmlns:m="http://schemas.openxmlformats.org/officeDocument/2006/math" xmlns:v="urn:schemas-microsoft-com:vml" xmlns:wp14="http://schemas.microsoft.com/office/word/2010/wordprocessingDrawing" xmlns:wp="http://schemas.openxmlformats.org/drawingml/2006/wordprocessingDrawing" xmlns:w10="urn:schemas-microsoft-com:office:word" xmlns:w="http://schemas.openxmlformats.org/wordprocessingml/2006/main" xmlns:w14="http://schemas.microsoft.com/office/word/2010/wordml" xmlns:w15="http://schemas.microsoft.com/office/word/2012/wordml" xmlns:w16cex="http://schemas.microsoft.com/office/word/2018/wordml/cex" xmlns:w16cid="http://schemas.microsoft.com/office/word/2016/wordml/cid" xmlns:w16="http://schemas.microsoft.com/office/word/2018/wordml" xmlns:w16du="http://schemas.microsoft.com/office/word/2023/wordml/word16du" xmlns:w16sdtdh="http://schemas.microsoft.com/office/word/2020/wordml/sdtdatahash" xmlns:w16sdtfl="http://schemas.microsoft.com/office/word/2024/wordml/sdtformatlock" xmlns:w16se="http://schemas.microsoft.com/office/word/2015/wordml/symex" xmlns:wpg="http://schemas.microsoft.com/office/word/2010/wordprocessingGroup" xmlns:wpi="http://schemas.microsoft.com/office/word/2010/wordprocessingInk" xmlns:wne="http://schemas.microsoft.com/office/word/2006/wordml" xmlns:wps="http://schemas.microsoft.com/office/word/2010/wordprocessingShape" mc:Ignorable="w14 w15 w16se w16cid w16 w16cex w16sdtdh w16sdtfl w16du wp14">
-  <w:comment w:id="2" w:author="Lian Beckstead" w:date="2025-08-25T18:59:00Z" w:initials="">
-    <w:p>
-      <w:pPr>
-        <w:widowControl w:val="0"/>
-        <w:pBdr>
-          <w:top w:val="nil"/>
-          <w:left w:val="nil"/>
-          <w:bottom w:val="nil"/>
-          <w:right w:val="nil"/>
-          <w:between w:val="nil"/>
-        </w:pBdr>
-        <w:rPr>
-          <w:color w:val="000000"/>
-          <w:sz w:val="22"/>
-          <w:szCs w:val="22"/>
-        </w:rPr>
-      </w:pPr>
-      <w:r>
-        <w:rPr>
-          <w:color w:val="000000"/>
-          <w:sz w:val="22"/>
-          <w:szCs w:val="22"/>
-        </w:rPr>
-        <w:t>tick this when you are filing</w:t>
-      </w:r>
-    </w:p>
-  </w:comment>
-</w:comments>
-</file>
-
-<file path=word/commentsExtended.xml><?xml version="1.0" encoding="utf-8"?>
-<w15:commentsEx xmlns:wpc="http://schemas.microsoft.com/office/word/2010/wordprocessingCanvas" xmlns:cx="http://schemas.microsoft.com/office/drawing/2014/chartex" xmlns:cx1="http://schemas.microsoft.com/office/drawing/2015/9/8/chartex" xmlns:cx2="http://schemas.microsoft.com/office/drawing/2015/10/21/chartex" xmlns:cx3="http://schemas.microsoft.com/office/drawing/2016/5/9/chartex" xmlns:cx4="http://schemas.microsoft.com/office/drawing/2016/5/10/chartex" xmlns:cx5="http://schemas.microsoft.com/office/drawing/2016/5/11/chartex" xmlns:cx6="http://schemas.microsoft.com/office/drawing/2016/5/12/chartex" xmlns:cx7="http://schemas.microsoft.com/office/drawing/2016/5/13/chartex" xmlns:cx8="http://schemas.microsoft.com/office/drawing/2016/5/14/chartex" xmlns:mc="http://schemas.openxmlformats.org/markup-compatibility/2006" xmlns:aink="http://schemas.microsoft.com/office/drawing/2016/ink" xmlns:am3d="http://schemas.microsoft.com/office/drawing/2017/model3d" xmlns:o="urn:schemas-microsoft-com:office:office" xmlns:oel="http://schemas.microsoft.com/office/2019/extlst" xmlns:r="http://schemas.openxmlformats.org/officeDocument/2006/relationships" xmlns:m="http://schemas.openxmlformats.org/officeDocument/2006/math" xmlns:v="urn:schemas-microsoft-com:vml" xmlns:wp14="http://schemas.microsoft.com/office/word/2010/wordprocessingDrawing" xmlns:wp="http://schemas.openxmlformats.org/drawingml/2006/wordprocessingDrawing" xmlns:w10="urn:schemas-microsoft-com:office:word" xmlns:w="http://schemas.openxmlformats.org/wordprocessingml/2006/main" xmlns:w14="http://schemas.microsoft.com/office/word/2010/wordml" xmlns:w15="http://schemas.microsoft.com/office/word/2012/wordml" xmlns:w16cex="http://schemas.microsoft.com/office/word/2018/wordml/cex" xmlns:w16cid="http://schemas.microsoft.com/office/word/2016/wordml/cid" xmlns:w16="http://schemas.microsoft.com/office/word/2018/wordml" xmlns:w16du="http://schemas.microsoft.com/office/word/2023/wordml/word16du" xmlns:w16sdtdh="http://schemas.microsoft.com/office/word/2020/wordml/sdtdatahash" xmlns:w16sdtfl="http://schemas.microsoft.com/office/word/2024/wordml/sdtformatlock" xmlns:w16se="http://schemas.microsoft.com/office/word/2015/wordml/symex" xmlns:wpg="http://schemas.microsoft.com/office/word/2010/wordprocessingGroup" xmlns:wpi="http://schemas.microsoft.com/office/word/2010/wordprocessingInk" xmlns:wne="http://schemas.microsoft.com/office/word/2006/wordml" xmlns:wps="http://schemas.microsoft.com/office/word/2010/wordprocessingShape" mc:Ignorable="w14 w15 w16se w16cid w16 w16cex w16sdtdh w16sdtfl w16du wp14">
-  <w15:commentEx w15:paraId="0000041B" w15:done="0"/>
-</w15:commentsEx>
-</file>
-
-<file path=word/commentsIds.xml><?xml version="1.0" encoding="utf-8"?>
-<w16cid:commentsIds xmlns:wpc="http://schemas.microsoft.com/office/word/2010/wordprocessingCanvas" xmlns:cx="http://schemas.microsoft.com/office/drawing/2014/chartex" xmlns:cx1="http://schemas.microsoft.com/office/drawing/2015/9/8/chartex" xmlns:cx2="http://schemas.microsoft.com/office/drawing/2015/10/21/chartex" xmlns:cx3="http://schemas.microsoft.com/office/drawing/2016/5/9/chartex" xmlns:cx4="http://schemas.microsoft.com/office/drawing/2016/5/10/chartex" xmlns:cx5="http://schemas.microsoft.com/office/drawing/2016/5/11/chartex" xmlns:cx6="http://schemas.microsoft.com/office/drawing/2016/5/12/chartex" xmlns:cx7="http://schemas.microsoft.com/office/drawing/2016/5/13/chartex" xmlns:cx8="http://schemas.microsoft.com/office/drawing/2016/5/14/chartex" xmlns:mc="http://schemas.openxmlformats.org/markup-compatibility/2006" xmlns:aink="http://schemas.microsoft.com/office/drawing/2016/ink" xmlns:am3d="http://schemas.microsoft.com/office/drawing/2017/model3d" xmlns:o="urn:schemas-microsoft-com:office:office" xmlns:oel="http://schemas.microsoft.com/office/2019/extlst" xmlns:r="http://schemas.openxmlformats.org/officeDocument/2006/relationships" xmlns:m="http://schemas.openxmlformats.org/officeDocument/2006/math" xmlns:v="urn:schemas-microsoft-com:vml" xmlns:wp14="http://schemas.microsoft.com/office/word/2010/wordprocessingDrawing" xmlns:wp="http://schemas.openxmlformats.org/drawingml/2006/wordprocessingDrawing" xmlns:w10="urn:schemas-microsoft-com:office:word" xmlns:w="http://schemas.openxmlformats.org/wordprocessingml/2006/main" xmlns:w14="http://schemas.microsoft.com/office/word/2010/wordml" xmlns:w15="http://schemas.microsoft.com/office/word/2012/wordml" xmlns:w16cex="http://schemas.microsoft.com/office/word/2018/wordml/cex" xmlns:w16cid="http://schemas.microsoft.com/office/word/2016/wordml/cid" xmlns:w16="http://schemas.microsoft.com/office/word/2018/wordml" xmlns:w16du="http://schemas.microsoft.com/office/word/2023/wordml/word16du" xmlns:w16sdtdh="http://schemas.microsoft.com/office/word/2020/wordml/sdtdatahash" xmlns:w16sdtfl="http://schemas.microsoft.com/office/word/2024/wordml/sdtformatlock" xmlns:w16se="http://schemas.microsoft.com/office/word/2015/wordml/symex" xmlns:wpg="http://schemas.microsoft.com/office/word/2010/wordprocessingGroup" xmlns:wpi="http://schemas.microsoft.com/office/word/2010/wordprocessingInk" xmlns:wne="http://schemas.microsoft.com/office/word/2006/wordml" xmlns:wps="http://schemas.microsoft.com/office/word/2010/wordprocessingShape" mc:Ignorable="w14 w15 w16se w16cid w16 w16cex w16sdtdh w16sdtfl w16du wp14">
-  <w16cid:commentId w16cid:paraId="0000041B" w16cid:durableId="0000041B"/>
-</w16cid:commentsIds>
 </file>
 
 <file path=word/endnotes.xml><?xml version="1.0" encoding="utf-8"?>

</xml_diff>